<commit_message>
First draft of final design document.
</commit_message>
<xml_diff>
--- a/Design/LogicTeam1/UI&Messages/Project Fog - User Interface & Network Messages.docx
+++ b/Design/LogicTeam1/UI&Messages/Project Fog - User Interface & Network Messages.docx
@@ -98,6 +98,14 @@
     </w:p>
     <w:sdt>
       <w:sdtPr>
+        <w:rPr>
+          <w:rFonts w:asciiTheme="minorHAnsi" w:eastAsiaTheme="minorEastAsia" w:hAnsiTheme="minorHAnsi" w:cstheme="minorBidi"/>
+          <w:b w:val="0"/>
+          <w:bCs w:val="0"/>
+          <w:color w:val="auto"/>
+          <w:sz w:val="22"/>
+          <w:szCs w:val="22"/>
+        </w:rPr>
         <w:id w:val="-2142559201"/>
         <w:docPartObj>
           <w:docPartGallery w:val="Table of Contents"/>
@@ -106,11 +114,7 @@
       </w:sdtPr>
       <w:sdtEndPr>
         <w:rPr>
-          <w:rFonts w:asciiTheme="minorHAnsi" w:eastAsiaTheme="minorEastAsia" w:hAnsiTheme="minorHAnsi" w:cstheme="minorBidi"/>
           <w:noProof/>
-          <w:color w:val="auto"/>
-          <w:sz w:val="22"/>
-          <w:szCs w:val="22"/>
         </w:rPr>
       </w:sdtEndPr>
       <w:sdtContent>
@@ -119,12 +123,7 @@
             <w:pStyle w:val="TOCHeading"/>
           </w:pPr>
           <w:r>
-            <w:t xml:space="preserve">Table of </w:t>
-          </w:r>
-          <w:bookmarkStart w:id="0" w:name="_GoBack"/>
-          <w:bookmarkEnd w:id="0"/>
-          <w:r>
-            <w:t>Contents</w:t>
+            <w:t>Table of Contents</w:t>
           </w:r>
         </w:p>
         <w:p>
@@ -2153,65 +2152,65 @@
       <w:pPr>
         <w:pStyle w:val="Heading1"/>
       </w:pPr>
-      <w:bookmarkStart w:id="1" w:name="_Toc410562666"/>
+      <w:bookmarkStart w:id="0" w:name="_Toc410562666"/>
       <w:r>
         <w:lastRenderedPageBreak/>
         <w:t>Overview</w:t>
+      </w:r>
+      <w:bookmarkEnd w:id="0"/>
+    </w:p>
+    <w:p>
+      <w:r>
+        <w:t xml:space="preserve">This document contains the technical design details relating to the pure functionality of the general user interface and the handling of network messages. </w:t>
+      </w:r>
+      <w:r>
+        <w:t xml:space="preserve">These topics will be subsequently </w:t>
+      </w:r>
+      <w:r>
+        <w:t>separated into chat functionality, network message protocol, HUD components and menu functionality.</w:t>
+      </w:r>
+      <w:r>
+        <w:t xml:space="preserve"> The Project Fog game design document will be heavily referenced in this document.</w:t>
+      </w:r>
+    </w:p>
+    <w:p>
+      <w:r>
+        <w:t xml:space="preserve">This aspect of game logic is very closely related to the work done by the Network and Multimedia teams. As it is, a few assumptions will be made as to how </w:t>
+      </w:r>
+      <w:r>
+        <w:t>much of these details belong to game logic</w:t>
+      </w:r>
+      <w:r>
+        <w:t>.</w:t>
+      </w:r>
+    </w:p>
+    <w:p>
+      <w:pPr>
+        <w:pStyle w:val="Heading1"/>
+      </w:pPr>
+      <w:bookmarkStart w:id="1" w:name="_Toc410562667"/>
+      <w:r>
+        <w:t>State Diagram</w:t>
       </w:r>
       <w:bookmarkEnd w:id="1"/>
     </w:p>
     <w:p>
       <w:r>
-        <w:t xml:space="preserve">This document contains the technical design details relating to the pure functionality of the general user interface and the handling of network messages. </w:t>
-      </w:r>
-      <w:r>
-        <w:t xml:space="preserve">These topics will be subsequently </w:t>
-      </w:r>
-      <w:r>
-        <w:t>separated into chat functionality, network message protocol, HUD components and menu functionality.</w:t>
-      </w:r>
-      <w:r>
-        <w:t xml:space="preserve"> The Project Fog game design document will be heavily referenced in this document.</w:t>
+        <w:t>This is the state diagram for the flow of the menu.</w:t>
+      </w:r>
+      <w:r>
+        <w:t xml:space="preserve"> It will focus more on the functional elements rather than the visual.</w:t>
       </w:r>
     </w:p>
     <w:p>
-      <w:r>
-        <w:t xml:space="preserve">This aspect of game logic is very closely related to the work done by the Network and Multimedia teams. As it is, a few assumptions will be made as to how </w:t>
-      </w:r>
-      <w:r>
-        <w:t>much of these details belong to game logic</w:t>
-      </w:r>
-      <w:r>
-        <w:t>.</w:t>
-      </w:r>
-    </w:p>
-    <w:p>
-      <w:pPr>
-        <w:pStyle w:val="Heading1"/>
-      </w:pPr>
-      <w:bookmarkStart w:id="2" w:name="_Toc410562667"/>
-      <w:r>
-        <w:t>State Diagram</w:t>
+      <w:pPr>
+        <w:pStyle w:val="Heading2"/>
+      </w:pPr>
+      <w:bookmarkStart w:id="2" w:name="_Toc410562668"/>
+      <w:r>
+        <w:t>Legend</w:t>
       </w:r>
       <w:bookmarkEnd w:id="2"/>
-    </w:p>
-    <w:p>
-      <w:r>
-        <w:t>This is the state diagram for the flow of the menu.</w:t>
-      </w:r>
-      <w:r>
-        <w:t xml:space="preserve"> It will focus more on the functional elements rather than the visual.</w:t>
-      </w:r>
-    </w:p>
-    <w:p>
-      <w:pPr>
-        <w:pStyle w:val="Heading2"/>
-      </w:pPr>
-      <w:bookmarkStart w:id="3" w:name="_Toc410562668"/>
-      <w:r>
-        <w:t>Legend</w:t>
-      </w:r>
-      <w:bookmarkEnd w:id="3"/>
     </w:p>
     <w:tbl>
       <w:tblPr>
@@ -2835,13 +2834,7 @@
               <w:rPr>
                 <w:color w:val="000000" w:themeColor="text1"/>
               </w:rPr>
-              <w:t xml:space="preserve">Deity Aspect </w:t>
-            </w:r>
-            <w:r>
-              <w:rPr>
-                <w:color w:val="000000" w:themeColor="text1"/>
-              </w:rPr>
-              <w:t>Menu</w:t>
+              <w:t>Deity Aspect Menu</w:t>
             </w:r>
           </w:p>
         </w:tc>
@@ -2974,12 +2967,12 @@
       <w:pPr>
         <w:pStyle w:val="Heading2"/>
       </w:pPr>
-      <w:bookmarkStart w:id="4" w:name="_Toc410562669"/>
+      <w:bookmarkStart w:id="3" w:name="_Toc410562669"/>
       <w:r>
         <w:lastRenderedPageBreak/>
         <w:t>Diagram</w:t>
       </w:r>
-      <w:bookmarkEnd w:id="4"/>
+      <w:bookmarkEnd w:id="3"/>
     </w:p>
     <w:p>
       <w:r>
@@ -3006,10 +2999,10 @@
             <v:path o:extrusionok="f" gradientshapeok="t" o:connecttype="rect"/>
             <o:lock v:ext="edit" aspectratio="t"/>
           </v:shapetype>
-          <v:shape id="_x0000_i1028" type="#_x0000_t75" style="width:429.5pt;height:602.9pt" o:ole="">
+          <v:shape id="_x0000_i1025" type="#_x0000_t75" style="width:429pt;height:603pt" o:ole="">
             <v:imagedata r:id="rId7" o:title=""/>
           </v:shape>
-          <o:OLEObject Type="Embed" ProgID="Visio.Drawing.15" ShapeID="_x0000_i1028" DrawAspect="Content" ObjectID="_1484304668" r:id="rId8"/>
+          <o:OLEObject Type="Embed" ProgID="Visio.Drawing.15" ShapeID="_x0000_i1025" DrawAspect="Content" ObjectID="_1484462573" r:id="rId8"/>
         </w:object>
       </w:r>
     </w:p>
@@ -3017,74 +3010,74 @@
       <w:pPr>
         <w:pStyle w:val="Heading1"/>
       </w:pPr>
-      <w:bookmarkStart w:id="5" w:name="_Toc410562670"/>
+      <w:bookmarkStart w:id="4" w:name="_Toc410562670"/>
       <w:r>
         <w:lastRenderedPageBreak/>
         <w:t>Menu Functionality</w:t>
+      </w:r>
+      <w:bookmarkEnd w:id="4"/>
+    </w:p>
+    <w:p>
+      <w:r>
+        <w:t xml:space="preserve">The functionality of the menu can essentially be broken down into </w:t>
+      </w:r>
+      <w:r>
+        <w:t>what kinds of buttons</w:t>
+      </w:r>
+      <w:r>
+        <w:t xml:space="preserve"> there are and what are their responsibilit</w:t>
+      </w:r>
+      <w:r>
+        <w:t>i</w:t>
+      </w:r>
+      <w:r>
+        <w:t>es</w:t>
+      </w:r>
+      <w:r>
+        <w:t>. There</w:t>
+      </w:r>
+      <w:r>
+        <w:t xml:space="preserve"> are three types of buttons</w:t>
+      </w:r>
+      <w:r>
+        <w:t xml:space="preserve"> classes, all inheriting from a generic Button class</w:t>
+      </w:r>
+      <w:r>
+        <w:t>.</w:t>
+      </w:r>
+    </w:p>
+    <w:p>
+      <w:pPr>
+        <w:pStyle w:val="Heading2"/>
+      </w:pPr>
+      <w:bookmarkStart w:id="5" w:name="_Toc410562671"/>
+      <w:r>
+        <w:t>Button Class</w:t>
       </w:r>
       <w:bookmarkEnd w:id="5"/>
     </w:p>
     <w:p>
       <w:r>
-        <w:t xml:space="preserve">The functionality of the menu can essentially be broken down into </w:t>
-      </w:r>
-      <w:r>
-        <w:t>what kinds of buttons</w:t>
-      </w:r>
-      <w:r>
-        <w:t xml:space="preserve"> there are and what are their responsibilit</w:t>
-      </w:r>
-      <w:r>
-        <w:t>i</w:t>
-      </w:r>
-      <w:r>
-        <w:t>es</w:t>
-      </w:r>
-      <w:r>
-        <w:t>. There</w:t>
-      </w:r>
-      <w:r>
-        <w:t xml:space="preserve"> are three types of buttons</w:t>
-      </w:r>
-      <w:r>
-        <w:t xml:space="preserve"> classes, all inheriting from a generic Button class</w:t>
+        <w:t>This is a generic button with no functionality on its own</w:t>
+      </w:r>
+      <w:r>
+        <w:t>. It</w:t>
+      </w:r>
+      <w:r>
+        <w:t xml:space="preserve"> holds the buttons ID and name</w:t>
+      </w:r>
+      <w:r>
+        <w:t xml:space="preserve"> as well as the abstract ButtonClicked function which will run whenever the button is clicked</w:t>
       </w:r>
       <w:r>
         <w:t>.</w:t>
       </w:r>
     </w:p>
+    <w:bookmarkStart w:id="6" w:name="_Toc410562672"/>
     <w:p>
       <w:pPr>
-        <w:pStyle w:val="Heading2"/>
-      </w:pPr>
-      <w:bookmarkStart w:id="6" w:name="_Toc410562671"/>
-      <w:r>
-        <w:t>Button Class</w:t>
-      </w:r>
-      <w:bookmarkEnd w:id="6"/>
-    </w:p>
-    <w:p>
-      <w:r>
-        <w:t>This is a generic button with no functionality on its own</w:t>
-      </w:r>
-      <w:r>
-        <w:t>. It</w:t>
-      </w:r>
-      <w:r>
-        <w:t xml:space="preserve"> holds the buttons ID and name</w:t>
-      </w:r>
-      <w:r>
-        <w:t xml:space="preserve"> as well as the abstract ButtonClicked function which will run whenever the button is clicked</w:t>
-      </w:r>
-      <w:r>
-        <w:t>.</w:t>
-      </w:r>
-    </w:p>
-    <w:p>
-      <w:pPr>
         <w:pStyle w:val="Heading3"/>
       </w:pPr>
-      <w:bookmarkStart w:id="7" w:name="_Toc410562672"/>
       <w:r>
         <w:rPr>
           <w:noProof/>
@@ -3501,13 +3494,13 @@
       <w:r>
         <w:t>Pseudocode</w:t>
       </w:r>
-      <w:bookmarkEnd w:id="7"/>
+      <w:bookmarkEnd w:id="6"/>
     </w:p>
     <w:p>
       <w:pPr>
         <w:pStyle w:val="Heading2"/>
       </w:pPr>
-      <w:bookmarkStart w:id="8" w:name="_Toc410562673"/>
+      <w:bookmarkStart w:id="7" w:name="_Toc410562673"/>
       <w:r>
         <w:t>Redirect</w:t>
       </w:r>
@@ -3517,7 +3510,7 @@
       <w:r>
         <w:t xml:space="preserve"> Class</w:t>
       </w:r>
-      <w:bookmarkEnd w:id="8"/>
+      <w:bookmarkEnd w:id="7"/>
     </w:p>
     <w:p>
       <w:r>
@@ -3587,11 +3580,11 @@
         <w:t xml:space="preserve"> page_link which holds the descriptor for the new page.</w:t>
       </w:r>
     </w:p>
+    <w:bookmarkStart w:id="8" w:name="_Toc410562674"/>
     <w:p>
       <w:pPr>
         <w:pStyle w:val="Heading3"/>
       </w:pPr>
-      <w:bookmarkStart w:id="9" w:name="_Toc410562674"/>
       <w:r>
         <w:rPr>
           <w:noProof/>
@@ -4084,7 +4077,7 @@
       <w:r>
         <w:t>Pseudocode</w:t>
       </w:r>
-      <w:bookmarkEnd w:id="9"/>
+      <w:bookmarkEnd w:id="8"/>
     </w:p>
     <w:p>
       <w:pPr>
@@ -4105,12 +4098,12 @@
       <w:pPr>
         <w:pStyle w:val="Heading2"/>
       </w:pPr>
-      <w:bookmarkStart w:id="10" w:name="_Toc410562675"/>
+      <w:bookmarkStart w:id="9" w:name="_Toc410562675"/>
       <w:r>
         <w:lastRenderedPageBreak/>
         <w:t>UtilityButton class</w:t>
       </w:r>
-      <w:bookmarkEnd w:id="10"/>
+      <w:bookmarkEnd w:id="9"/>
     </w:p>
     <w:p>
       <w:r>
@@ -4166,7 +4159,7 @@
       <w:pPr>
         <w:pStyle w:val="Heading3"/>
       </w:pPr>
-      <w:bookmarkStart w:id="11" w:name="_Toc410562676"/>
+      <w:bookmarkStart w:id="10" w:name="_Toc410562676"/>
       <w:r>
         <w:rPr>
           <w:noProof/>
@@ -4178,10 +4171,10 @@
               <wp:anchor distT="45720" distB="45720" distL="114300" distR="114300" simplePos="0" relativeHeight="251663360" behindDoc="0" locked="0" layoutInCell="1" allowOverlap="1" wp14:anchorId="6F4E5C43" wp14:editId="2C3676D8">
                 <wp:simplePos x="0" y="0"/>
                 <wp:positionH relativeFrom="margin">
-                  <wp:align>right</wp:align>
+                  <wp:posOffset>-9525</wp:posOffset>
                 </wp:positionH>
                 <wp:positionV relativeFrom="paragraph">
-                  <wp:posOffset>223952</wp:posOffset>
+                  <wp:posOffset>233045</wp:posOffset>
                 </wp:positionV>
                 <wp:extent cx="5932170" cy="2223770"/>
                 <wp:effectExtent l="0" t="0" r="11430" b="24130"/>
@@ -4199,7 +4192,7 @@
                       <wps:spPr bwMode="auto">
                         <a:xfrm>
                           <a:off x="0" y="0"/>
-                          <a:ext cx="5932170" cy="2223821"/>
+                          <a:ext cx="5932170" cy="2223770"/>
                         </a:xfrm>
                         <a:prstGeom prst="rect">
                           <a:avLst/>
@@ -4237,6 +4230,7 @@
                                 <w:sz w:val="16"/>
                               </w:rPr>
                             </w:pPr>
+                            <w:bookmarkStart w:id="11" w:name="_GoBack"/>
                             <w:r>
                               <w:rPr>
                                 <w:rFonts w:ascii="Courier New" w:hAnsi="Courier New" w:cs="Courier New"/>
@@ -4554,6 +4548,7 @@
                               <w:t>}</w:t>
                             </w:r>
                           </w:p>
+                          <w:bookmarkEnd w:id="11"/>
                           <w:p>
                             <w:pPr>
                               <w:rPr>
@@ -4581,7 +4576,11 @@
           </mc:Choice>
           <mc:Fallback>
             <w:pict>
-              <v:shape w14:anchorId="6F4E5C43" id="_x0000_s1028" type="#_x0000_t202" style="position:absolute;margin-left:415.9pt;margin-top:17.65pt;width:467.1pt;height:175.1pt;z-index:251663360;visibility:visible;mso-wrap-style:square;mso-width-percent:0;mso-height-percent:0;mso-wrap-distance-left:9pt;mso-wrap-distance-top:3.6pt;mso-wrap-distance-right:9pt;mso-wrap-distance-bottom:3.6pt;mso-position-horizontal:right;mso-position-horizontal-relative:margin;mso-position-vertical:absolute;mso-position-vertical-relative:text;mso-width-percent:0;mso-height-percent:0;mso-width-relative:margin;mso-height-relative:margin;v-text-anchor:top" o:gfxdata="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" fillcolor="white [3201]" strokecolor="#b01513 [3204]" strokeweight="1.5pt">
+              <v:shapetype w14:anchorId="6F4E5C43" id="_x0000_t202" coordsize="21600,21600" o:spt="202" path="m,l,21600r21600,l21600,xe">
+                <v:stroke joinstyle="miter"/>
+                <v:path gradientshapeok="t" o:connecttype="rect"/>
+              </v:shapetype>
+              <v:shape id="_x0000_s1028" type="#_x0000_t202" style="position:absolute;margin-left:-.75pt;margin-top:18.35pt;width:467.1pt;height:175.1pt;z-index:251663360;visibility:visible;mso-wrap-style:square;mso-width-percent:0;mso-height-percent:0;mso-wrap-distance-left:9pt;mso-wrap-distance-top:3.6pt;mso-wrap-distance-right:9pt;mso-wrap-distance-bottom:3.6pt;mso-position-horizontal:absolute;mso-position-horizontal-relative:margin;mso-position-vertical:absolute;mso-position-vertical-relative:text;mso-width-percent:0;mso-height-percent:0;mso-width-relative:margin;mso-height-relative:margin;v-text-anchor:top" o:gfxdata="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" fillcolor="white [3201]" strokecolor="#b01513 [3204]" strokeweight="1.5pt">
                 <v:stroke endcap="round"/>
                 <v:textbox>
                   <w:txbxContent>
@@ -4597,6 +4596,7 @@
                           <w:sz w:val="16"/>
                         </w:rPr>
                       </w:pPr>
+                      <w:bookmarkStart w:id="12" w:name="_GoBack"/>
                       <w:r>
                         <w:rPr>
                           <w:rFonts w:ascii="Courier New" w:hAnsi="Courier New" w:cs="Courier New"/>
@@ -4914,6 +4914,7 @@
                         <w:t>}</w:t>
                       </w:r>
                     </w:p>
+                    <w:bookmarkEnd w:id="12"/>
                     <w:p>
                       <w:pPr>
                         <w:rPr>
@@ -4933,17 +4934,17 @@
       <w:r>
         <w:t>Pseudocode</w:t>
       </w:r>
-      <w:bookmarkEnd w:id="11"/>
+      <w:bookmarkEnd w:id="10"/>
     </w:p>
     <w:p>
       <w:pPr>
         <w:pStyle w:val="Heading2"/>
       </w:pPr>
-      <w:bookmarkStart w:id="12" w:name="_Toc410562677"/>
+      <w:bookmarkStart w:id="13" w:name="_Toc410562677"/>
       <w:r>
         <w:t>ActionButton class</w:t>
       </w:r>
-      <w:bookmarkEnd w:id="12"/>
+      <w:bookmarkEnd w:id="13"/>
     </w:p>
     <w:p>
       <w:r>
@@ -4990,11 +4991,11 @@
       <w:pPr>
         <w:pStyle w:val="Heading3"/>
       </w:pPr>
-      <w:bookmarkStart w:id="13" w:name="_Toc410562678"/>
+      <w:bookmarkStart w:id="14" w:name="_Toc410562678"/>
       <w:r>
         <w:t>Pseudocode</w:t>
       </w:r>
-      <w:bookmarkEnd w:id="13"/>
+      <w:bookmarkEnd w:id="14"/>
     </w:p>
     <w:p>
       <w:r>
@@ -5610,20 +5611,20 @@
       <w:pPr>
         <w:pStyle w:val="Heading2"/>
       </w:pPr>
-      <w:bookmarkStart w:id="14" w:name="_Toc410562679"/>
+      <w:bookmarkStart w:id="15" w:name="_Toc410562679"/>
       <w:r>
         <w:lastRenderedPageBreak/>
         <w:t>Diagram</w:t>
       </w:r>
-      <w:bookmarkEnd w:id="14"/>
+      <w:bookmarkEnd w:id="15"/>
     </w:p>
     <w:p>
       <w:r>
         <w:object w:dxaOrig="12735" w:dyaOrig="4996">
-          <v:shape id="_x0000_i1025" type="#_x0000_t75" style="width:467.7pt;height:183.45pt" o:ole="">
+          <v:shape id="_x0000_i1026" type="#_x0000_t75" style="width:468pt;height:183pt" o:ole="">
             <v:imagedata r:id="rId9" o:title=""/>
           </v:shape>
-          <o:OLEObject Type="Embed" ProgID="Visio.Drawing.15" ShapeID="_x0000_i1025" DrawAspect="Content" ObjectID="_1484304669" r:id="rId10"/>
+          <o:OLEObject Type="Embed" ProgID="Visio.Drawing.15" ShapeID="_x0000_i1026" DrawAspect="Content" ObjectID="_1484462574" r:id="rId10"/>
         </w:object>
       </w:r>
     </w:p>
@@ -5636,11 +5637,11 @@
       <w:pPr>
         <w:pStyle w:val="Heading1"/>
       </w:pPr>
-      <w:bookmarkStart w:id="15" w:name="_Toc410562680"/>
+      <w:bookmarkStart w:id="16" w:name="_Toc410562680"/>
       <w:r>
         <w:t>Chat Functionality</w:t>
       </w:r>
-      <w:bookmarkEnd w:id="15"/>
+      <w:bookmarkEnd w:id="16"/>
     </w:p>
     <w:p>
       <w:r>
@@ -5761,11 +5762,11 @@
         <w:t>A class used to represent an area on the screen that the user can enter text into. It has a buffer variable which holds characters and a KeyboardListener function which will take input from the keyboard and store it in the buffer.</w:t>
       </w:r>
     </w:p>
+    <w:bookmarkStart w:id="17" w:name="_Toc410562681"/>
     <w:p>
       <w:pPr>
         <w:pStyle w:val="Heading2"/>
       </w:pPr>
-      <w:bookmarkStart w:id="16" w:name="_Toc410562681"/>
       <w:r>
         <w:rPr>
           <w:noProof/>
@@ -7261,30 +7262,30 @@
       <w:r>
         <w:t>Pseudocode</w:t>
       </w:r>
-      <w:bookmarkEnd w:id="16"/>
-    </w:p>
-    <w:p>
-      <w:pPr>
-        <w:pStyle w:val="Heading2"/>
-      </w:pPr>
-    </w:p>
-    <w:p>
-      <w:pPr>
-        <w:pStyle w:val="Heading2"/>
-      </w:pPr>
-      <w:bookmarkStart w:id="17" w:name="_Toc410562682"/>
-      <w:r>
-        <w:t>Diagram</w:t>
-      </w:r>
       <w:bookmarkEnd w:id="17"/>
     </w:p>
     <w:p>
+      <w:pPr>
+        <w:pStyle w:val="Heading2"/>
+      </w:pPr>
+    </w:p>
+    <w:p>
+      <w:pPr>
+        <w:pStyle w:val="Heading2"/>
+      </w:pPr>
+      <w:bookmarkStart w:id="18" w:name="_Toc410562682"/>
+      <w:r>
+        <w:t>Diagram</w:t>
+      </w:r>
+      <w:bookmarkEnd w:id="18"/>
+    </w:p>
+    <w:p>
       <w:r>
         <w:object w:dxaOrig="9526" w:dyaOrig="1606">
-          <v:shape id="_x0000_i1026" type="#_x0000_t75" style="width:467.7pt;height:78.9pt" o:ole="">
+          <v:shape id="_x0000_i1027" type="#_x0000_t75" style="width:468pt;height:78.75pt" o:ole="">
             <v:imagedata r:id="rId11" o:title=""/>
           </v:shape>
-          <o:OLEObject Type="Embed" ProgID="Visio.Drawing.15" ShapeID="_x0000_i1026" DrawAspect="Content" ObjectID="_1484304670" r:id="rId12"/>
+          <o:OLEObject Type="Embed" ProgID="Visio.Drawing.15" ShapeID="_x0000_i1027" DrawAspect="Content" ObjectID="_1484462575" r:id="rId12"/>
         </w:object>
       </w:r>
     </w:p>
@@ -7307,12 +7308,12 @@
       <w:pPr>
         <w:pStyle w:val="Heading1"/>
       </w:pPr>
-      <w:bookmarkStart w:id="18" w:name="_Toc410562683"/>
+      <w:bookmarkStart w:id="19" w:name="_Toc410562683"/>
       <w:r>
         <w:lastRenderedPageBreak/>
         <w:t>HUD Components</w:t>
       </w:r>
-      <w:bookmarkEnd w:id="18"/>
+      <w:bookmarkEnd w:id="19"/>
     </w:p>
     <w:p>
       <w:r>
@@ -7349,11 +7350,11 @@
         <w:t>a HUD element.</w:t>
       </w:r>
     </w:p>
+    <w:bookmarkStart w:id="20" w:name="_Toc410562684"/>
     <w:p>
       <w:pPr>
         <w:pStyle w:val="Heading2"/>
       </w:pPr>
-      <w:bookmarkStart w:id="19" w:name="_Toc410562684"/>
       <w:r>
         <w:rPr>
           <w:noProof/>
@@ -7832,17 +7833,17 @@
       <w:r>
         <w:t>Pseudocode</w:t>
       </w:r>
-      <w:bookmarkEnd w:id="19"/>
+      <w:bookmarkEnd w:id="20"/>
     </w:p>
     <w:p>
       <w:pPr>
         <w:pStyle w:val="Heading1"/>
       </w:pPr>
-      <w:bookmarkStart w:id="20" w:name="_Toc410562685"/>
+      <w:bookmarkStart w:id="21" w:name="_Toc410562685"/>
       <w:r>
         <w:t>Network Message Protocol</w:t>
       </w:r>
-      <w:bookmarkEnd w:id="20"/>
+      <w:bookmarkEnd w:id="21"/>
     </w:p>
     <w:p>
       <w:r>
@@ -7908,12 +7909,12 @@
       <w:pPr>
         <w:pStyle w:val="Heading2"/>
       </w:pPr>
-      <w:bookmarkStart w:id="21" w:name="_Toc410562686"/>
+      <w:bookmarkStart w:id="22" w:name="_Toc410562686"/>
       <w:r>
         <w:lastRenderedPageBreak/>
         <w:t>Message class</w:t>
       </w:r>
-      <w:bookmarkEnd w:id="21"/>
+      <w:bookmarkEnd w:id="22"/>
     </w:p>
     <w:p>
       <w:r>
@@ -7923,11 +7924,11 @@
         <w:t xml:space="preserve"> It only holds a message_type variable which will be used to differentiate the three different message types for the server.</w:t>
       </w:r>
     </w:p>
+    <w:bookmarkStart w:id="23" w:name="_Toc410562687"/>
     <w:p>
       <w:pPr>
         <w:pStyle w:val="Heading3"/>
       </w:pPr>
-      <w:bookmarkStart w:id="22" w:name="_Toc410562687"/>
       <w:r>
         <w:rPr>
           <w:noProof/>
@@ -8220,17 +8221,17 @@
       <w:r>
         <w:t>Pseudocode</w:t>
       </w:r>
-      <w:bookmarkEnd w:id="22"/>
+      <w:bookmarkEnd w:id="23"/>
     </w:p>
     <w:p>
       <w:pPr>
         <w:pStyle w:val="Heading2"/>
       </w:pPr>
-      <w:bookmarkStart w:id="23" w:name="_Toc410562688"/>
+      <w:bookmarkStart w:id="24" w:name="_Toc410562688"/>
       <w:r>
         <w:t>EntityMessage class</w:t>
       </w:r>
-      <w:bookmarkEnd w:id="23"/>
+      <w:bookmarkEnd w:id="24"/>
     </w:p>
     <w:p>
       <w:r>
@@ -8516,11 +8517,11 @@
         <w:t>it is justified since the vast majority of Entity messages will be due to Update events.</w:t>
       </w:r>
     </w:p>
+    <w:bookmarkStart w:id="25" w:name="_Toc410562689"/>
     <w:p>
       <w:pPr>
         <w:pStyle w:val="Heading3"/>
       </w:pPr>
-      <w:bookmarkStart w:id="24" w:name="_Toc410562689"/>
       <w:r>
         <w:rPr>
           <w:noProof/>
@@ -8933,7 +8934,7 @@
       <w:r>
         <w:t>Pseudocode</w:t>
       </w:r>
-      <w:bookmarkEnd w:id="24"/>
+      <w:bookmarkEnd w:id="25"/>
     </w:p>
     <w:p>
       <w:pPr>
@@ -8954,12 +8955,12 @@
       <w:pPr>
         <w:pStyle w:val="Heading2"/>
       </w:pPr>
-      <w:bookmarkStart w:id="25" w:name="_Toc410562690"/>
+      <w:bookmarkStart w:id="26" w:name="_Toc410562690"/>
       <w:r>
         <w:lastRenderedPageBreak/>
         <w:t>UserMessage class</w:t>
       </w:r>
-      <w:bookmarkEnd w:id="25"/>
+      <w:bookmarkEnd w:id="26"/>
     </w:p>
     <w:p>
       <w:r>
@@ -9140,11 +9141,11 @@
         <w:t>If the event is a Class Selection, the data will contain the name of the class type.</w:t>
       </w:r>
     </w:p>
+    <w:bookmarkStart w:id="27" w:name="_Toc410562691"/>
     <w:p>
       <w:pPr>
         <w:pStyle w:val="Heading3"/>
       </w:pPr>
-      <w:bookmarkStart w:id="26" w:name="_Toc410562691"/>
       <w:r>
         <w:rPr>
           <w:noProof/>
@@ -9517,7 +9518,7 @@
       <w:r>
         <w:t>Pseudocode</w:t>
       </w:r>
-      <w:bookmarkEnd w:id="26"/>
+      <w:bookmarkEnd w:id="27"/>
     </w:p>
     <w:p>
       <w:pPr>
@@ -9538,12 +9539,12 @@
       <w:pPr>
         <w:pStyle w:val="Heading2"/>
       </w:pPr>
-      <w:bookmarkStart w:id="27" w:name="_Toc410562692"/>
+      <w:bookmarkStart w:id="28" w:name="_Toc410562692"/>
       <w:r>
         <w:lastRenderedPageBreak/>
         <w:t>ConnectionMessage class</w:t>
       </w:r>
-      <w:bookmarkEnd w:id="27"/>
+      <w:bookmarkEnd w:id="28"/>
     </w:p>
     <w:p>
       <w:r>
@@ -9619,11 +9620,11 @@
         <w:t>.</w:t>
       </w:r>
     </w:p>
+    <w:bookmarkStart w:id="29" w:name="_Toc410562693"/>
     <w:p>
       <w:pPr>
         <w:pStyle w:val="Heading3"/>
       </w:pPr>
-      <w:bookmarkStart w:id="28" w:name="_Toc410562693"/>
       <w:r>
         <w:rPr>
           <w:noProof/>
@@ -9916,25 +9917,25 @@
       <w:r>
         <w:t>Pseudocode</w:t>
       </w:r>
-      <w:bookmarkEnd w:id="28"/>
-    </w:p>
-    <w:p>
-      <w:pPr>
-        <w:pStyle w:val="Heading2"/>
-      </w:pPr>
-      <w:bookmarkStart w:id="29" w:name="_Toc410562694"/>
-      <w:r>
-        <w:t>Diagram</w:t>
-      </w:r>
       <w:bookmarkEnd w:id="29"/>
     </w:p>
     <w:p>
+      <w:pPr>
+        <w:pStyle w:val="Heading2"/>
+      </w:pPr>
+      <w:bookmarkStart w:id="30" w:name="_Toc410562694"/>
+      <w:r>
+        <w:t>Diagram</w:t>
+      </w:r>
+      <w:bookmarkEnd w:id="30"/>
+    </w:p>
+    <w:p>
       <w:r>
         <w:object w:dxaOrig="12735" w:dyaOrig="5415">
-          <v:shape id="_x0000_i1027" type="#_x0000_t75" style="width:467.7pt;height:198.45pt" o:ole="">
+          <v:shape id="_x0000_i1028" type="#_x0000_t75" style="width:468pt;height:198.75pt" o:ole="">
             <v:imagedata r:id="rId13" o:title=""/>
           </v:shape>
-          <o:OLEObject Type="Embed" ProgID="Visio.Drawing.15" ShapeID="_x0000_i1027" DrawAspect="Content" ObjectID="_1484304671" r:id="rId14"/>
+          <o:OLEObject Type="Embed" ProgID="Visio.Drawing.15" ShapeID="_x0000_i1028" DrawAspect="Content" ObjectID="_1484462576" r:id="rId14"/>
         </w:object>
       </w:r>
     </w:p>
@@ -12143,6 +12144,7 @@
   <w:style w:type="character" w:default="1" w:styleId="DefaultParagraphFont">
     <w:name w:val="Default Paragraph Font"/>
     <w:uiPriority w:val="1"/>
+    <w:semiHidden/>
     <w:unhideWhenUsed/>
   </w:style>
   <w:style w:type="table" w:default="1" w:styleId="TableNormal">
@@ -13024,7 +13026,7 @@
 </file>
 
 <file path=customXml/itemProps2.xml><?xml version="1.0" encoding="utf-8"?>
-<ds:datastoreItem xmlns:ds="http://schemas.openxmlformats.org/officeDocument/2006/customXml" ds:itemID="{B5FE8BBA-3CE2-4415-AC77-D45ECA6F163E}">
+<ds:datastoreItem xmlns:ds="http://schemas.openxmlformats.org/officeDocument/2006/customXml" ds:itemID="{64ACFDDC-D575-4A2A-8DA0-404A862D7E7C}">
   <ds:schemaRefs>
     <ds:schemaRef ds:uri="http://schemas.openxmlformats.org/officeDocument/2006/bibliography"/>
   </ds:schemaRefs>

</xml_diff>